<commit_message>
Chapter 2 files restructured. Chapter 1 modified.
</commit_message>
<xml_diff>
--- a/notes.docx
+++ b/notes.docx
@@ -1,43 +1,7 @@
 
 <file path=word/document.xml><?xml version="1.0" encoding="utf-8"?>
-<w:document xmlns:wpc="http://schemas.microsoft.com/office/word/2010/wordprocessingCanvas" xmlns:cx="http://schemas.microsoft.com/office/drawing/2014/chartex" xmlns:cx1="http://schemas.microsoft.com/office/drawing/2015/9/8/chartex" xmlns:cx2="http://schemas.microsoft.com/office/drawing/2015/10/21/chartex" xmlns:cx3="http://schemas.microsoft.com/office/drawing/2016/5/9/chartex" xmlns:cx4="http://schemas.microsoft.com/office/drawing/2016/5/10/chartex" xmlns:cx5="http://schemas.microsoft.com/office/drawing/2016/5/11/chartex" xmlns:cx6="http://schemas.microsoft.com/office/drawing/2016/5/12/chartex" xmlns:cx7="http://schemas.microsoft.com/office/drawing/2016/5/13/chartex" xmlns:cx8="http://schemas.microsoft.com/office/drawing/2016/5/14/chartex" xmlns:mc="http://schemas.openxmlformats.org/markup-compatibility/2006" xmlns:aink="http://schemas.microsoft.com/office/drawing/2016/ink" xmlns:am3d="http://schemas.microsoft.com/office/drawing/2017/model3d" xmlns:o="urn:schemas-microsoft-com:office:office" xmlns:oel="http://schemas.microsoft.com/office/2019/extlst" xmlns:r="http://schemas.openxmlformats.org/officeDocument/2006/relationships" xmlns:m="http://schemas.openxmlformats.org/officeDocument/2006/math" xmlns:v="urn:schemas-microsoft-com:vml" xmlns:wp14="http://schemas.microsoft.com/office/word/2010/wordprocessingDrawing" xmlns:wp="http://schemas.openxmlformats.org/drawingml/2006/wordprocessingDrawing" xmlns:w10="urn:schemas-microsoft-com:office:word" xmlns:w="http://schemas.openxmlformats.org/wordprocessingml/2006/main" xmlns:w14="http://schemas.microsoft.com/office/word/2010/wordml" xmlns:w15="http://schemas.microsoft.com/office/word/2012/wordml" xmlns:w16cex="http://schemas.microsoft.com/office/word/2018/wordml/cex" xmlns:w16cid="http://schemas.microsoft.com/office/word/2016/wordml/cid" xmlns:w16="http://schemas.microsoft.com/office/word/2018/wordml" xmlns:w16sdtdh="http://schemas.microsoft.com/office/word/2020/wordml/sdtdatahash" xmlns:w16se="http://schemas.microsoft.com/office/word/2015/wordml/symex" xmlns:wpg="http://schemas.microsoft.com/office/word/2010/wordprocessingGroup" xmlns:wpi="http://schemas.microsoft.com/office/word/2010/wordprocessingInk" xmlns:wne="http://schemas.microsoft.com/office/word/2006/wordml" xmlns:wps="http://schemas.microsoft.com/office/word/2010/wordprocessingShape" mc:Ignorable="w14 w15 w16se w16cid w16 w16cex w16sdtdh wp14">
+<w:document xmlns:wpc="http://schemas.microsoft.com/office/word/2010/wordprocessingCanvas" xmlns:cx="http://schemas.microsoft.com/office/drawing/2014/chartex" xmlns:cx1="http://schemas.microsoft.com/office/drawing/2015/9/8/chartex" xmlns:cx2="http://schemas.microsoft.com/office/drawing/2015/10/21/chartex" xmlns:cx3="http://schemas.microsoft.com/office/drawing/2016/5/9/chartex" xmlns:cx4="http://schemas.microsoft.com/office/drawing/2016/5/10/chartex" xmlns:cx5="http://schemas.microsoft.com/office/drawing/2016/5/11/chartex" xmlns:cx6="http://schemas.microsoft.com/office/drawing/2016/5/12/chartex" xmlns:cx7="http://schemas.microsoft.com/office/drawing/2016/5/13/chartex" xmlns:cx8="http://schemas.microsoft.com/office/drawing/2016/5/14/chartex" xmlns:mc="http://schemas.openxmlformats.org/markup-compatibility/2006" xmlns:aink="http://schemas.microsoft.com/office/drawing/2016/ink" xmlns:am3d="http://schemas.microsoft.com/office/drawing/2017/model3d" xmlns:o="urn:schemas-microsoft-com:office:office" xmlns:oel="http://schemas.microsoft.com/office/2019/extlst" xmlns:r="http://schemas.openxmlformats.org/officeDocument/2006/relationships" xmlns:m="http://schemas.openxmlformats.org/officeDocument/2006/math" xmlns:v="urn:schemas-microsoft-com:vml" xmlns:wp14="http://schemas.microsoft.com/office/word/2010/wordprocessingDrawing" xmlns:wp="http://schemas.openxmlformats.org/drawingml/2006/wordprocessingDrawing" xmlns:w10="urn:schemas-microsoft-com:office:word" xmlns:w="http://schemas.openxmlformats.org/wordprocessingml/2006/main" xmlns:w14="http://schemas.microsoft.com/office/word/2010/wordml" xmlns:w15="http://schemas.microsoft.com/office/word/2012/wordml" xmlns:w16cex="http://schemas.microsoft.com/office/word/2018/wordml/cex" xmlns:w16cid="http://schemas.microsoft.com/office/word/2016/wordml/cid" xmlns:w16="http://schemas.microsoft.com/office/word/2018/wordml" xmlns:w16du="http://schemas.microsoft.com/office/word/2023/wordml/word16du" xmlns:w16sdtdh="http://schemas.microsoft.com/office/word/2020/wordml/sdtdatahash" xmlns:w16se="http://schemas.microsoft.com/office/word/2015/wordml/symex" xmlns:wpg="http://schemas.microsoft.com/office/word/2010/wordprocessingGroup" xmlns:wpi="http://schemas.microsoft.com/office/word/2010/wordprocessingInk" xmlns:wne="http://schemas.microsoft.com/office/word/2006/wordml" xmlns:wps="http://schemas.microsoft.com/office/word/2010/wordprocessingShape" mc:Ignorable="w14 w15 w16se w16cid w16 w16cex w16sdtdh wp14">
   <w:body>
-    <w:p>
-      <w:r>
-        <w:t>2.2 Mobile development significance</w:t>
-      </w:r>
-    </w:p>
-    <w:p>
-      <w:r>
-        <w:t>According to the report from last year, the worldwide mobile application market was valued at over 20</w:t>
-      </w:r>
-      <w:r>
-        <w:t>6 Billion USD</w:t>
-      </w:r>
-      <w:r>
-        <w:t xml:space="preserve">. </w:t>
-      </w:r>
-      <w:r>
-        <w:t xml:space="preserve">Considering its rapid growth, it is estimated to reach 565 Billion USD in 2030. </w:t>
-      </w:r>
-      <w:r>
-        <w:t>(</w:t>
-      </w:r>
-      <w:hyperlink r:id="rId4" w:history="1">
-        <w:r>
-          <w:rPr>
-            <w:rStyle w:val="Hyperlink"/>
-          </w:rPr>
-          <w:t>https://www.researchandmarkets.com/reports/5644952/global-mobile-application-market-size-share-and</w:t>
-        </w:r>
-      </w:hyperlink>
-      <w:r>
-        <w:t>)</w:t>
-      </w:r>
-    </w:p>
-    <w:p/>
-    <w:p/>
-    <w:p/>
     <w:p>
       <w:r>
         <w:t>2.2.3 Cross-platform mobile development</w:t>
@@ -69,7 +33,7 @@
                     <pic:cNvPicPr/>
                   </pic:nvPicPr>
                   <pic:blipFill>
-                    <a:blip r:embed="rId5"/>
+                    <a:blip r:embed="rId4"/>
                     <a:stretch>
                       <a:fillRect/>
                     </a:stretch>
@@ -91,7 +55,7 @@
       </w:r>
     </w:p>
     <w:p>
-      <w:hyperlink r:id="rId6" w:history="1">
+      <w:hyperlink r:id="rId5" w:history="1">
         <w:r>
           <w:rPr>
             <w:rStyle w:val="Hyperlink"/>
@@ -109,7 +73,6 @@
         <w:rPr>
           <w:noProof/>
         </w:rPr>
-        <w:lastRenderedPageBreak/>
         <w:drawing>
           <wp:inline distT="0" distB="0" distL="0" distR="0" wp14:anchorId="207BE7AA" wp14:editId="44D7E446">
             <wp:extent cx="5760720" cy="2871470"/>
@@ -124,7 +87,7 @@
             <wp:cNvGraphicFramePr/>
             <a:graphic xmlns:a="http://schemas.openxmlformats.org/drawingml/2006/main">
               <a:graphicData uri="http://schemas.openxmlformats.org/drawingml/2006/chart">
-                <c:chart xmlns:c="http://schemas.openxmlformats.org/drawingml/2006/chart" xmlns:r="http://schemas.openxmlformats.org/officeDocument/2006/relationships" r:id="rId7"/>
+                <c:chart xmlns:c="http://schemas.openxmlformats.org/drawingml/2006/chart" xmlns:r="http://schemas.openxmlformats.org/officeDocument/2006/relationships" r:id="rId6"/>
               </a:graphicData>
             </a:graphic>
           </wp:inline>
@@ -132,7 +95,7 @@
       </w:r>
     </w:p>
     <w:p>
-      <w:hyperlink r:id="rId8" w:history="1">
+      <w:hyperlink r:id="rId7" w:history="1">
         <w:r>
           <w:rPr>
             <w:rStyle w:val="Hyperlink"/>
@@ -150,6 +113,7 @@
         <w:rPr>
           <w:noProof/>
         </w:rPr>
+        <w:lastRenderedPageBreak/>
         <w:drawing>
           <wp:inline distT="0" distB="0" distL="0" distR="0" wp14:anchorId="437654D5" wp14:editId="614C75E2">
             <wp:extent cx="5760720" cy="2889250"/>
@@ -164,7 +128,7 @@
             <wp:cNvGraphicFramePr/>
             <a:graphic xmlns:a="http://schemas.openxmlformats.org/drawingml/2006/main">
               <a:graphicData uri="http://schemas.openxmlformats.org/drawingml/2006/chart">
-                <c:chart xmlns:c="http://schemas.openxmlformats.org/drawingml/2006/chart" xmlns:r="http://schemas.openxmlformats.org/officeDocument/2006/relationships" r:id="rId9"/>
+                <c:chart xmlns:c="http://schemas.openxmlformats.org/drawingml/2006/chart" xmlns:r="http://schemas.openxmlformats.org/officeDocument/2006/relationships" r:id="rId8"/>
               </a:graphicData>
             </a:graphic>
           </wp:inline>
@@ -172,7 +136,7 @@
       </w:r>
     </w:p>
     <w:p>
-      <w:hyperlink r:id="rId10" w:history="1">
+      <w:hyperlink r:id="rId9" w:history="1">
         <w:r>
           <w:rPr>
             <w:rStyle w:val="Hyperlink"/>
@@ -219,7 +183,15 @@
         <w:t xml:space="preserve">market. </w:t>
       </w:r>
       <w:r>
-        <w:t xml:space="preserve">In order to compete, publishers need to make sure they provide their services at the highest quality acquirable so that users don’t turn to the competitor’s solution. Actually, almost 30% of consumers instantly switch to other available products if their needs are not satisfied. </w:t>
+        <w:t xml:space="preserve">In order to compete, publishers need to make sure they provide their services at the highest quality acquirable so that users don’t turn to the competitor’s solution. </w:t>
+      </w:r>
+      <w:proofErr w:type="gramStart"/>
+      <w:r>
+        <w:t>Actually, almost</w:t>
+      </w:r>
+      <w:proofErr w:type="gramEnd"/>
+      <w:r>
+        <w:t xml:space="preserve"> 30% of consumers instantly switch to other available products if their needs are not satisfied. </w:t>
       </w:r>
       <w:r>
         <w:t>A</w:t>
@@ -234,16 +206,12 @@
         <w:t>erformance</w:t>
       </w:r>
       <w:r>
-        <w:t xml:space="preserve"> is considered to be one of the more important aspects in this context as 70% of users </w:t>
-      </w:r>
-      <w:r>
-        <w:lastRenderedPageBreak/>
-        <w:t xml:space="preserve">perform an immediate switch solely based on loading time being too long. </w:t>
+        <w:t xml:space="preserve"> is considered to be one of the more important aspects in this context as 70% of users perform an immediate switch solely based on loading time being too long. </w:t>
       </w:r>
       <w:r>
         <w:t>(</w:t>
       </w:r>
-      <w:hyperlink r:id="rId11" w:history="1">
+      <w:hyperlink r:id="rId10" w:history="1">
         <w:r>
           <w:rPr>
             <w:rStyle w:val="Hyperlink"/>
@@ -258,7 +226,15 @@
     <w:p/>
     <w:p>
       <w:r>
-        <w:t xml:space="preserve">For that reason, no matter how big or successful, each and every mobile app publisher must not underestimate the importance of performance offered by their product. </w:t>
+        <w:t xml:space="preserve">For that reason, no matter how big or successful, </w:t>
+      </w:r>
+      <w:proofErr w:type="gramStart"/>
+      <w:r>
+        <w:t>each and every</w:t>
+      </w:r>
+      <w:proofErr w:type="gramEnd"/>
+      <w:r>
+        <w:t xml:space="preserve"> mobile app publisher must not underestimate the importance of performance offered by their product. </w:t>
       </w:r>
     </w:p>
     <w:p/>
@@ -746,13 +722,25 @@
       <w:shd w:val="clear" w:color="auto" w:fill="E1DFDD"/>
     </w:rPr>
   </w:style>
+  <w:style w:type="character" w:styleId="FollowedHyperlink">
+    <w:name w:val="FollowedHyperlink"/>
+    <w:basedOn w:val="DefaultParagraphFont"/>
+    <w:uiPriority w:val="99"/>
+    <w:semiHidden/>
+    <w:unhideWhenUsed/>
+    <w:rsid w:val="00C3377A"/>
+    <w:rPr>
+      <w:color w:val="954F72" w:themeColor="followedHyperlink"/>
+      <w:u w:val="single"/>
+    </w:rPr>
+  </w:style>
 </w:styles>
 </file>
 
 <file path=word/charts/chart1.xml><?xml version="1.0" encoding="utf-8"?>
 <c:chartSpace xmlns:c="http://schemas.openxmlformats.org/drawingml/2006/chart" xmlns:a="http://schemas.openxmlformats.org/drawingml/2006/main" xmlns:r="http://schemas.openxmlformats.org/officeDocument/2006/relationships" xmlns:c16r2="http://schemas.microsoft.com/office/drawing/2015/06/chart">
   <c:date1904 val="0"/>
-  <c:lang val="en-US"/>
+  <c:lang val="en-GB"/>
   <c:roundedCorners val="0"/>
   <mc:AlternateContent xmlns:mc="http://schemas.openxmlformats.org/markup-compatibility/2006">
     <mc:Choice xmlns:c14="http://schemas.microsoft.com/office/drawing/2007/8/2/chart" Requires="c14">
@@ -823,7 +811,7 @@
               <a:cs typeface="+mn-cs"/>
             </a:defRPr>
           </a:pPr>
-          <a:endParaRPr lang="en-US"/>
+          <a:endParaRPr lang="en-PL"/>
         </a:p>
       </c:txPr>
     </c:title>
@@ -2067,7 +2055,7 @@
                   <a:cs typeface="+mn-cs"/>
                 </a:defRPr>
               </a:pPr>
-              <a:endParaRPr lang="en-US"/>
+              <a:endParaRPr lang="en-PL"/>
             </a:p>
           </c:txPr>
         </c:title>
@@ -2105,7 +2093,7 @@
                 <a:cs typeface="+mn-cs"/>
               </a:defRPr>
             </a:pPr>
-            <a:endParaRPr lang="en-US"/>
+            <a:endParaRPr lang="en-PL"/>
           </a:p>
         </c:txPr>
         <c:crossAx val="1028292511"/>
@@ -2197,7 +2185,7 @@
                   <a:cs typeface="+mn-cs"/>
                 </a:defRPr>
               </a:pPr>
-              <a:endParaRPr lang="en-US"/>
+              <a:endParaRPr lang="en-PL"/>
             </a:p>
           </c:txPr>
         </c:title>
@@ -2229,7 +2217,7 @@
                 <a:cs typeface="+mn-cs"/>
               </a:defRPr>
             </a:pPr>
-            <a:endParaRPr lang="en-US"/>
+            <a:endParaRPr lang="en-PL"/>
           </a:p>
         </c:txPr>
         <c:crossAx val="1035259647"/>
@@ -2277,7 +2265,7 @@
       <a:pPr>
         <a:defRPr/>
       </a:pPr>
-      <a:endParaRPr lang="en-US"/>
+      <a:endParaRPr lang="en-PL"/>
     </a:p>
   </c:txPr>
   <c:externalData r:id="rId3">
@@ -2289,7 +2277,7 @@
 <file path=word/charts/chart2.xml><?xml version="1.0" encoding="utf-8"?>
 <c:chartSpace xmlns:c="http://schemas.openxmlformats.org/drawingml/2006/chart" xmlns:a="http://schemas.openxmlformats.org/drawingml/2006/main" xmlns:r="http://schemas.openxmlformats.org/officeDocument/2006/relationships" xmlns:c16r2="http://schemas.microsoft.com/office/drawing/2015/06/chart">
   <c:date1904 val="0"/>
-  <c:lang val="en-US"/>
+  <c:lang val="en-GB"/>
   <c:roundedCorners val="0"/>
   <mc:AlternateContent xmlns:mc="http://schemas.openxmlformats.org/markup-compatibility/2006">
     <mc:Choice xmlns:c14="http://schemas.microsoft.com/office/drawing/2007/8/2/chart" Requires="c14">
@@ -2356,7 +2344,7 @@
               <a:cs typeface="+mn-cs"/>
             </a:defRPr>
           </a:pPr>
-          <a:endParaRPr lang="en-US"/>
+          <a:endParaRPr lang="en-PL"/>
         </a:p>
       </c:txPr>
     </c:title>
@@ -8087,7 +8075,7 @@
                   <a:cs typeface="+mn-cs"/>
                 </a:defRPr>
               </a:pPr>
-              <a:endParaRPr lang="en-US"/>
+              <a:endParaRPr lang="en-PL"/>
             </a:p>
           </c:txPr>
         </c:title>
@@ -8125,7 +8113,7 @@
                 <a:cs typeface="+mn-cs"/>
               </a:defRPr>
             </a:pPr>
-            <a:endParaRPr lang="en-US"/>
+            <a:endParaRPr lang="en-PL"/>
           </a:p>
         </c:txPr>
         <c:crossAx val="1028669295"/>
@@ -8213,7 +8201,7 @@
                   <a:cs typeface="+mn-cs"/>
                 </a:defRPr>
               </a:pPr>
-              <a:endParaRPr lang="en-US"/>
+              <a:endParaRPr lang="en-PL"/>
             </a:p>
           </c:txPr>
         </c:title>
@@ -8245,7 +8233,7 @@
                 <a:cs typeface="+mn-cs"/>
               </a:defRPr>
             </a:pPr>
-            <a:endParaRPr lang="en-US"/>
+            <a:endParaRPr lang="en-PL"/>
           </a:p>
         </c:txPr>
         <c:crossAx val="1020532127"/>
@@ -8287,7 +8275,7 @@
               <a:cs typeface="+mn-cs"/>
             </a:defRPr>
           </a:pPr>
-          <a:endParaRPr lang="en-US"/>
+          <a:endParaRPr lang="en-PL"/>
         </a:p>
       </c:txPr>
     </c:legend>
@@ -8324,7 +8312,7 @@
       <a:pPr>
         <a:defRPr/>
       </a:pPr>
-      <a:endParaRPr lang="en-US"/>
+      <a:endParaRPr lang="en-PL"/>
     </a:p>
   </c:txPr>
   <c:externalData r:id="rId3">

</xml_diff>